<commit_message>
Start Wk 2 In Coursera Duke Stats w/ R Course 1 - Intro to Probability
</commit_message>
<xml_diff>
--- a/Stats/Coursera/DukeStatsWithR/Course1_IntroToProb/week1/Week1_IntroToData.docx
+++ b/Stats/Coursera/DukeStatsWithR/Course1_IntroToProb/week1/Week1_IntroToData.docx
@@ -23,15 +23,7 @@
           <w:i/>
           <w:u w:val="single"/>
         </w:rPr>
-        <w:t xml:space="preserve">COURSERA: </w:t>
-      </w:r>
-      <w:r>
-        <w:rPr>
-          <w:b/>
-          <w:i/>
-          <w:u w:val="single"/>
-        </w:rPr>
-        <w:t>STATS W/ R SPECIALIZATION</w:t>
+        <w:t>COURSERA: STATS W/ R SPECIALIZATION</w:t>
       </w:r>
     </w:p>
     <w:p>
@@ -117,6 +109,23 @@
     <w:p>
       <w:pPr>
         <w:pStyle w:val="ListBullet"/>
+        <w:numPr>
+          <w:ilvl w:val="0"/>
+          <w:numId w:val="0"/>
+        </w:numPr>
+        <w:ind w:left="360" w:hanging="360"/>
+        <w:jc w:val="center"/>
+        <w:rPr>
+          <w:b/>
+          <w:u w:val="single"/>
+        </w:rPr>
+      </w:pPr>
+      <w:bookmarkStart w:id="0" w:name="_GoBack"/>
+      <w:bookmarkEnd w:id="0"/>
+    </w:p>
+    <w:p>
+      <w:pPr>
+        <w:pStyle w:val="ListBullet"/>
       </w:pPr>
       <w:r>
         <w:rPr>
@@ -134,10 +143,7 @@
         <w:t>quantitative</w:t>
       </w:r>
       <w:r>
-        <w:t xml:space="preserve"> = sensible to ad</w:t>
-      </w:r>
-      <w:r>
-        <w:t>d/subtract, take averages, etc.</w:t>
+        <w:t xml:space="preserve"> = sensible to add/subtract, take averages, etc.</w:t>
       </w:r>
     </w:p>
     <w:p>
@@ -190,10 +196,7 @@
         <w:t>Continuous</w:t>
       </w:r>
       <w:r>
-        <w:t xml:space="preserve"> </w:t>
-      </w:r>
-      <w:r>
-        <w:t>--&gt; infinite # of values w/in given range (height, weight)</w:t>
+        <w:t xml:space="preserve"> --&gt; infinite # of values w/in given range (height, weight)</w:t>
       </w:r>
     </w:p>
     <w:p>
@@ -209,46 +212,13 @@
         </w:rPr>
       </w:pPr>
       <w:r>
-        <w:t>*</w:t>
-      </w:r>
-      <w:r>
-        <w:t xml:space="preserve"> </w:t>
-      </w:r>
-      <w:r>
-        <w:rPr>
-          <w:i/>
-        </w:rPr>
-        <w:t xml:space="preserve">Rounding </w:t>
-      </w:r>
-      <w:r>
-        <w:rPr>
-          <w:i/>
-        </w:rPr>
-        <w:t xml:space="preserve">of </w:t>
-      </w:r>
-      <w:r>
-        <w:rPr>
-          <w:i/>
-        </w:rPr>
-        <w:t>continuous</w:t>
-      </w:r>
-      <w:r>
-        <w:rPr>
-          <w:i/>
-        </w:rPr>
-        <w:t xml:space="preserve"> can make a variable </w:t>
-      </w:r>
-      <w:r>
-        <w:rPr>
-          <w:i/>
-        </w:rPr>
-        <w:t xml:space="preserve">LOOK </w:t>
-      </w:r>
-      <w:r>
-        <w:rPr>
-          <w:i/>
-        </w:rPr>
-        <w:t>discrete</w:t>
+        <w:t xml:space="preserve">* </w:t>
+      </w:r>
+      <w:r>
+        <w:rPr>
+          <w:i/>
+        </w:rPr>
+        <w:t>Rounding of continuous can make a variable LOOK discrete</w:t>
       </w:r>
     </w:p>
     <w:p>
@@ -289,27 +259,7 @@
         <w:t>distinct</w:t>
       </w:r>
       <w:r>
-        <w:t xml:space="preserve"> categories, which can be </w:t>
-      </w:r>
-      <w:proofErr w:type="spellStart"/>
-      <w:r>
-        <w:t>IDed</w:t>
-      </w:r>
-      <w:proofErr w:type="spellEnd"/>
-      <w:r>
-        <w:t xml:space="preserve"> w/ </w:t>
-      </w:r>
-      <w:r>
-        <w:t xml:space="preserve">numbers but are not </w:t>
-      </w:r>
-      <w:r>
-        <w:t xml:space="preserve">sensible to do </w:t>
-      </w:r>
-      <w:r>
-        <w:t xml:space="preserve">mathematical </w:t>
-      </w:r>
-      <w:r>
-        <w:t>operations on (1 = male, 2 = female)</w:t>
+        <w:t xml:space="preserve"> categories, which can be IDed w/ numbers but are not sensible to do mathematical operations on (1 = male, 2 = female)</w:t>
       </w:r>
     </w:p>
     <w:p>
@@ -328,10 +278,7 @@
         <w:t>Ordinal</w:t>
       </w:r>
       <w:r>
-        <w:t xml:space="preserve"> </w:t>
-      </w:r>
-      <w:r>
-        <w:t xml:space="preserve">- levels w/ </w:t>
+        <w:t xml:space="preserve"> - levels w/ </w:t>
       </w:r>
       <w:r>
         <w:rPr>
@@ -359,10 +306,7 @@
         <w:t>Regular Categorical</w:t>
       </w:r>
       <w:r>
-        <w:t xml:space="preserve"> </w:t>
-      </w:r>
-      <w:r>
-        <w:t xml:space="preserve">- levels w/ </w:t>
+        <w:t xml:space="preserve"> - levels w/ </w:t>
       </w:r>
       <w:r>
         <w:rPr>
@@ -371,19 +315,7 @@
         <w:t>NO</w:t>
       </w:r>
       <w:r>
-        <w:t xml:space="preserve"> inherent ordering (morning, afternoon, </w:t>
-      </w:r>
-      <w:r>
-        <w:t xml:space="preserve">or </w:t>
-      </w:r>
-      <w:r>
-        <w:t>night</w:t>
-      </w:r>
-      <w:r>
-        <w:t xml:space="preserve"> person</w:t>
-      </w:r>
-      <w:r>
-        <w:t>)</w:t>
+        <w:t xml:space="preserve"> inherent ordering (morning, afternoon, or night person)</w:t>
       </w:r>
     </w:p>
     <w:p>
@@ -407,16 +339,7 @@
         <w:t>Observational</w:t>
       </w:r>
       <w:r>
-        <w:t>: study in which we collect data in a way that does no</w:t>
-      </w:r>
-      <w:r>
-        <w:t>t directly interfere w/ how data arises ("observe</w:t>
-      </w:r>
-      <w:r>
-        <w:t>s</w:t>
-      </w:r>
-      <w:r>
-        <w:t>")</w:t>
+        <w:t>: study in which we collect data in a way that does not directly interfere w/ how data arises ("observes")</w:t>
       </w:r>
     </w:p>
     <w:p>
@@ -444,13 +367,7 @@
         <w:rPr>
           <w:b/>
         </w:rPr>
-        <w:t>explanatory</w:t>
-      </w:r>
-      <w:r>
-        <w:rPr>
-          <w:b/>
-        </w:rPr>
-        <w:t>/dependent variables/predictors</w:t>
+        <w:t>explanatory/dependent variables/predictors</w:t>
       </w:r>
       <w:r>
         <w:t xml:space="preserve"> and </w:t>
@@ -511,107 +428,66 @@
         <w:t>Experiment</w:t>
       </w:r>
       <w:r>
+        <w:t xml:space="preserve"> --&gt;  random assignment of subjects to </w:t>
+      </w:r>
+      <w:r>
+        <w:t>Tx.</w:t>
+      </w:r>
+      <w:r>
+        <w:t>s in order to assign causal connections between variables</w:t>
+      </w:r>
+    </w:p>
+    <w:p>
+      <w:pPr>
+        <w:pStyle w:val="ListBullet"/>
+      </w:pPr>
+      <w:r>
+        <w:rPr>
+          <w:b/>
+        </w:rPr>
+        <w:t>Confounding Variables</w:t>
+      </w:r>
+      <w:r>
+        <w:t xml:space="preserve"> = extraneous variables affecting both predictors and response to make it seem like there is some relationship between them</w:t>
+      </w:r>
+    </w:p>
+    <w:p>
+      <w:pPr>
+        <w:pStyle w:val="ListBullet"/>
+      </w:pPr>
+      <w:r>
+        <w:t xml:space="preserve">What determines if we can infer </w:t>
+      </w:r>
+      <w:r>
+        <w:rPr>
+          <w:b/>
+        </w:rPr>
+        <w:t>causation</w:t>
+      </w:r>
+      <w:r>
+        <w:t xml:space="preserve"> is the </w:t>
+      </w:r>
+      <w:r>
+        <w:rPr>
+          <w:i/>
+        </w:rPr>
+        <w:t>type of study</w:t>
+      </w:r>
+      <w:r>
         <w:t xml:space="preserve"> </w:t>
       </w:r>
-      <w:r>
-        <w:t>--&gt;  random assign</w:t>
-      </w:r>
-      <w:r>
-        <w:t>ment of</w:t>
-      </w:r>
-      <w:r>
-        <w:t xml:space="preserve"> subjects to </w:t>
-      </w:r>
-      <w:proofErr w:type="spellStart"/>
-      <w:r>
-        <w:t>Tx.</w:t>
-      </w:r>
-      <w:r>
-        <w:t>s</w:t>
-      </w:r>
-      <w:proofErr w:type="spellEnd"/>
-      <w:r>
-        <w:t xml:space="preserve"> </w:t>
-      </w:r>
-      <w:r>
-        <w:t xml:space="preserve">in order </w:t>
-      </w:r>
-      <w:r>
-        <w:t>to assign causal connections between var</w:t>
-      </w:r>
-      <w:r>
-        <w:t>iable</w:t>
-      </w:r>
-      <w:r>
-        <w:t>s</w:t>
-      </w:r>
-    </w:p>
-    <w:p>
-      <w:pPr>
-        <w:pStyle w:val="ListBullet"/>
-      </w:pPr>
-      <w:r>
-        <w:rPr>
-          <w:b/>
-        </w:rPr>
-        <w:t>Confounding Variables</w:t>
-      </w:r>
-      <w:r>
-        <w:t xml:space="preserve"> =</w:t>
-      </w:r>
-      <w:r>
-        <w:t xml:space="preserve"> extraneous variables affecting both </w:t>
-      </w:r>
-      <w:r>
-        <w:t xml:space="preserve">predictors and response </w:t>
-      </w:r>
-      <w:r>
-        <w:t>to make it seem like there is some relationship between them</w:t>
-      </w:r>
-    </w:p>
-    <w:p>
-      <w:pPr>
-        <w:pStyle w:val="ListBullet"/>
-      </w:pPr>
-      <w:r>
-        <w:t xml:space="preserve">What determines if we can infer </w:t>
-      </w:r>
-      <w:r>
-        <w:rPr>
-          <w:b/>
-        </w:rPr>
-        <w:t>causation</w:t>
-      </w:r>
-      <w:r>
-        <w:t xml:space="preserve"> is the </w:t>
-      </w:r>
-      <w:r>
-        <w:rPr>
-          <w:i/>
-        </w:rPr>
-        <w:t>type of study</w:t>
-      </w:r>
-      <w:r>
-        <w:t xml:space="preserve"> </w:t>
-      </w:r>
-    </w:p>
-    <w:p>
-      <w:pPr>
-        <w:pStyle w:val="ListBullet"/>
-        <w:tabs>
-          <w:tab w:val="clear" w:pos="360"/>
-          <w:tab w:val="num" w:pos="720"/>
-        </w:tabs>
-        <w:ind w:left="720"/>
-      </w:pPr>
-      <w:r>
-        <w:t xml:space="preserve">Observation </w:t>
-      </w:r>
-      <w:r>
-        <w:t>= corr</w:t>
-      </w:r>
-      <w:r>
-        <w:t>elation</w:t>
+    </w:p>
+    <w:p>
+      <w:pPr>
+        <w:pStyle w:val="ListBullet"/>
+        <w:tabs>
+          <w:tab w:val="clear" w:pos="360"/>
+          <w:tab w:val="num" w:pos="720"/>
+        </w:tabs>
+        <w:ind w:left="720"/>
+      </w:pPr>
+      <w:r>
+        <w:t>Observation = correlation</w:t>
       </w:r>
       <w:r>
         <w:tab/>
@@ -640,200 +516,567 @@
         <w:t>some</w:t>
       </w:r>
       <w:r>
+        <w:t xml:space="preserve"> more advanced methods (</w:t>
+      </w:r>
+      <w:r>
+        <w:rPr>
+          <w:b/>
+        </w:rPr>
+        <w:t>causal inference</w:t>
+      </w:r>
+      <w:r>
+        <w:t xml:space="preserve">) that allow us to make CAUSATION statements </w:t>
+      </w:r>
+      <w:r>
+        <w:rPr>
+          <w:i/>
+        </w:rPr>
+        <w:t>from observational studies</w:t>
+      </w:r>
+    </w:p>
+    <w:p>
+      <w:pPr>
+        <w:pStyle w:val="ListBullet"/>
+      </w:pPr>
+      <w:r>
+        <w:t xml:space="preserve">Conducting a </w:t>
+      </w:r>
+      <w:r>
+        <w:rPr>
+          <w:b/>
+        </w:rPr>
+        <w:t>census</w:t>
+      </w:r>
+      <w:r>
+        <w:t xml:space="preserve"> (entire population) takes lots of resources, some individuals may be hard to locate/measure and may be different from the rest of the population </w:t>
+      </w:r>
+    </w:p>
+    <w:p>
+      <w:pPr>
+        <w:pStyle w:val="ListBullet"/>
+        <w:tabs>
+          <w:tab w:val="clear" w:pos="360"/>
+          <w:tab w:val="num" w:pos="720"/>
+        </w:tabs>
+        <w:ind w:left="720"/>
+      </w:pPr>
+      <w:r>
+        <w:t>Ex: US Census --&gt; illegal immigrants often not recorded properly: tend to be reluctant to fill out census forms, w/ the concern this info could be shared with immigration</w:t>
+      </w:r>
+    </w:p>
+    <w:p>
+      <w:pPr>
+        <w:pStyle w:val="ListBullet"/>
+        <w:tabs>
+          <w:tab w:val="clear" w:pos="360"/>
+          <w:tab w:val="num" w:pos="720"/>
+        </w:tabs>
+        <w:ind w:left="720"/>
+      </w:pPr>
+      <w:r>
+        <w:t xml:space="preserve">If they possess characteristics different than the rest of the population, not getting info from them might result in very unreliable data from geographical regions w/ high concentrations of illegal immigrants. </w:t>
+      </w:r>
+    </w:p>
+    <w:p>
+      <w:pPr>
+        <w:pStyle w:val="ListBullet"/>
+      </w:pPr>
+      <w:r>
+        <w:t xml:space="preserve">Also, populations rarely stand still --&gt; never really possible to get a perfect measure. </w:t>
+      </w:r>
+    </w:p>
+    <w:p>
+      <w:pPr>
+        <w:pStyle w:val="ListBullet"/>
+      </w:pPr>
+      <w:r>
+        <w:rPr>
+          <w:b/>
+        </w:rPr>
+        <w:t xml:space="preserve">Sampling </w:t>
+      </w:r>
+      <w:r>
+        <w:t>is actually quite natural.</w:t>
+      </w:r>
+    </w:p>
+    <w:p>
+      <w:pPr>
+        <w:pStyle w:val="ListBullet"/>
+        <w:tabs>
+          <w:tab w:val="clear" w:pos="360"/>
+          <w:tab w:val="num" w:pos="720"/>
+        </w:tabs>
+        <w:ind w:left="720"/>
+      </w:pPr>
+      <w:r>
+        <w:rPr>
+          <w:b/>
+        </w:rPr>
+        <w:t>Convenience sample bias</w:t>
+      </w:r>
+      <w:r>
+        <w:rPr>
+          <w:b/>
+        </w:rPr>
+        <w:t xml:space="preserve"> = </w:t>
+      </w:r>
+      <w:r>
+        <w:t xml:space="preserve">easily accessible individuals are more likely to be included in the sample. </w:t>
+      </w:r>
+    </w:p>
+    <w:p>
+      <w:pPr>
+        <w:pStyle w:val="ListBullet"/>
+        <w:tabs>
+          <w:tab w:val="clear" w:pos="360"/>
+          <w:tab w:val="num" w:pos="720"/>
+        </w:tabs>
+        <w:ind w:left="720"/>
+      </w:pPr>
+      <w:r>
+        <w:rPr>
+          <w:b/>
+        </w:rPr>
+        <w:t xml:space="preserve">Non-response </w:t>
+      </w:r>
+      <w:r>
+        <w:t xml:space="preserve">happens if only a </w:t>
+      </w:r>
+      <w:r>
+        <w:rPr>
+          <w:i/>
+        </w:rPr>
+        <w:t>non-random fraction</w:t>
+      </w:r>
+      <w:r>
+        <w:t xml:space="preserve"> of the </w:t>
+      </w:r>
+      <w:r>
+        <w:rPr>
+          <w:i/>
+        </w:rPr>
+        <w:t>randomly sampled people</w:t>
+      </w:r>
+      <w:r>
+        <w:t xml:space="preserve"> respond to a survey, such that the sample is no longer representative of the population </w:t>
+      </w:r>
+    </w:p>
+    <w:p>
+      <w:pPr>
+        <w:pStyle w:val="ListBullet"/>
+        <w:tabs>
+          <w:tab w:val="clear" w:pos="360"/>
+          <w:tab w:val="num" w:pos="1080"/>
+        </w:tabs>
+        <w:ind w:left="1080"/>
+      </w:pPr>
+      <w:r>
+        <w:lastRenderedPageBreak/>
+        <w:t xml:space="preserve">Ex: lower socioeconomic status = less likely to respond to a city survey </w:t>
+      </w:r>
+    </w:p>
+    <w:p>
+      <w:pPr>
+        <w:pStyle w:val="ListBullet"/>
+        <w:tabs>
+          <w:tab w:val="clear" w:pos="360"/>
+          <w:tab w:val="num" w:pos="720"/>
+        </w:tabs>
+        <w:ind w:left="720"/>
+      </w:pPr>
+      <w:r>
+        <w:rPr>
+          <w:b/>
+        </w:rPr>
+        <w:t>Voluntary response bias</w:t>
+      </w:r>
+      <w:r>
+        <w:rPr>
+          <w:b/>
+        </w:rPr>
+        <w:t xml:space="preserve"> = </w:t>
+      </w:r>
+      <w:r>
+        <w:t>sample consists of only people who volunteer to respond b/c they have strong opinions on an issue.</w:t>
+      </w:r>
+    </w:p>
+    <w:p>
+      <w:pPr>
+        <w:pStyle w:val="ListBullet"/>
+        <w:tabs>
+          <w:tab w:val="clear" w:pos="360"/>
+          <w:tab w:val="num" w:pos="1080"/>
+        </w:tabs>
+        <w:ind w:left="1080"/>
+      </w:pPr>
+      <w:r>
+        <w:t xml:space="preserve">Ex: online polls --&gt; people who responded definitely do not make up a representative sample of a world population = people who happen to have visited a website the day the poll was posted and felt strongly enough to vote. </w:t>
+      </w:r>
+    </w:p>
+    <w:p>
+      <w:pPr>
+        <w:pStyle w:val="ListBullet"/>
+        <w:rPr>
+          <w:u w:val="single"/>
+        </w:rPr>
+      </w:pPr>
+      <w:r>
+        <w:rPr>
+          <w:u w:val="single"/>
+        </w:rPr>
+        <w:t xml:space="preserve">Difference between </w:t>
+      </w:r>
+      <w:r>
+        <w:rPr>
+          <w:i/>
+          <w:u w:val="single"/>
+        </w:rPr>
+        <w:t>voluntary</w:t>
+      </w:r>
+      <w:r>
+        <w:rPr>
+          <w:u w:val="single"/>
+        </w:rPr>
+        <w:t xml:space="preserve"> response bias and </w:t>
+      </w:r>
+      <w:r>
+        <w:rPr>
+          <w:i/>
+          <w:u w:val="single"/>
+        </w:rPr>
+        <w:t>non</w:t>
+      </w:r>
+      <w:r>
+        <w:rPr>
+          <w:u w:val="single"/>
+        </w:rPr>
+        <w:t>-response bias</w:t>
+      </w:r>
+    </w:p>
+    <w:p>
+      <w:pPr>
+        <w:pStyle w:val="ListBullet"/>
+        <w:tabs>
+          <w:tab w:val="clear" w:pos="360"/>
+          <w:tab w:val="num" w:pos="720"/>
+        </w:tabs>
+        <w:ind w:left="720"/>
+      </w:pPr>
+      <w:r>
+        <w:t xml:space="preserve">Non-response = </w:t>
+      </w:r>
+      <w:r>
+        <w:rPr>
+          <w:i/>
+        </w:rPr>
+        <w:t>has a random sample</w:t>
+      </w:r>
+      <w:r>
+        <w:t>, but people who respond are not representative of the sample</w:t>
+      </w:r>
+    </w:p>
+    <w:p>
+      <w:pPr>
+        <w:pStyle w:val="ListBullet"/>
+        <w:tabs>
+          <w:tab w:val="clear" w:pos="360"/>
+          <w:tab w:val="num" w:pos="720"/>
+        </w:tabs>
+        <w:ind w:left="720"/>
+        <w:rPr>
+          <w:i/>
+        </w:rPr>
+      </w:pPr>
+      <w:r>
+        <w:t xml:space="preserve">Voluntary response = </w:t>
+      </w:r>
+      <w:r>
+        <w:rPr>
+          <w:i/>
+        </w:rPr>
+        <w:t xml:space="preserve">no initial random sample. </w:t>
+      </w:r>
+    </w:p>
+    <w:p>
+      <w:pPr>
+        <w:pStyle w:val="ListBullet"/>
+        <w:tabs>
+          <w:tab w:val="clear" w:pos="360"/>
+          <w:tab w:val="num" w:pos="1080"/>
+        </w:tabs>
+        <w:ind w:left="1080"/>
+      </w:pPr>
+      <w:r>
+        <w:t>Ex: Literary Digest polled 10M + got responses from ~2.4M (reliable polls in US routinely poll about 1.5K people, so this = a huge sample)</w:t>
+      </w:r>
+    </w:p>
+    <w:p>
+      <w:pPr>
+        <w:pStyle w:val="ListBullet"/>
+        <w:tabs>
+          <w:tab w:val="clear" w:pos="360"/>
+          <w:tab w:val="num" w:pos="1080"/>
+        </w:tabs>
+        <w:ind w:left="1080"/>
+      </w:pPr>
+      <w:r>
+        <w:t xml:space="preserve">Showed Landon = overwhelming winner + FDR = 43% of the votes. </w:t>
+      </w:r>
+    </w:p>
+    <w:p>
+      <w:pPr>
+        <w:pStyle w:val="ListBullet"/>
+        <w:tabs>
+          <w:tab w:val="clear" w:pos="360"/>
+          <w:tab w:val="num" w:pos="1080"/>
+        </w:tabs>
+        <w:ind w:left="1080"/>
+      </w:pPr>
+      <w:r>
+        <w:t xml:space="preserve">FDR won w/ 62% b/c magazine surveyed OWN readers, registered automobile owners, + registered telephone users. </w:t>
+      </w:r>
+    </w:p>
+    <w:p>
+      <w:pPr>
+        <w:pStyle w:val="ListBullet"/>
+        <w:tabs>
+          <w:tab w:val="clear" w:pos="360"/>
+          <w:tab w:val="num" w:pos="1080"/>
+        </w:tabs>
+        <w:ind w:left="1080"/>
+      </w:pPr>
+      <w:r>
+        <w:t>These groups had incomes well above national average of the day (great depression era)  + therefore were far more likely to support Republicans than a truly "typical" voter of the time</w:t>
+      </w:r>
+    </w:p>
+    <w:p>
+      <w:pPr>
+        <w:pStyle w:val="ListBullet"/>
+        <w:tabs>
+          <w:tab w:val="clear" w:pos="360"/>
+          <w:tab w:val="num" w:pos="1080"/>
+        </w:tabs>
+        <w:ind w:left="1080"/>
+      </w:pPr>
+      <w:r>
+        <w:t>While poll was based on a huge sample, it was biased + did not yield an accurate prediction</w:t>
+      </w:r>
+    </w:p>
+    <w:p>
+      <w:pPr>
+        <w:pStyle w:val="ListBullet"/>
+        <w:rPr>
+          <w:u w:val="single"/>
+        </w:rPr>
+      </w:pPr>
+      <w:r>
+        <w:rPr>
+          <w:u w:val="single"/>
+        </w:rPr>
+        <w:t>Sampling methods</w:t>
+      </w:r>
+    </w:p>
+    <w:p>
+      <w:pPr>
+        <w:pStyle w:val="ListBullet"/>
+        <w:tabs>
+          <w:tab w:val="clear" w:pos="360"/>
+          <w:tab w:val="num" w:pos="720"/>
+        </w:tabs>
+        <w:ind w:left="720"/>
+      </w:pPr>
+      <w:r>
+        <w:rPr>
+          <w:b/>
+        </w:rPr>
+        <w:t>Simple Random Sampling (SRS)</w:t>
+      </w:r>
+      <w:r>
+        <w:t xml:space="preserve"> = randomly select cases from population such that each case is </w:t>
+      </w:r>
+      <w:r>
+        <w:rPr>
+          <w:i/>
+        </w:rPr>
+        <w:t>equally likely to be selected</w:t>
+      </w:r>
+      <w:r>
+        <w:t xml:space="preserve"> (</w:t>
+      </w:r>
+      <w:r>
+        <w:t xml:space="preserve">randomly </w:t>
+      </w:r>
+      <w:r>
+        <w:t>draw names from a hat)</w:t>
+      </w:r>
+    </w:p>
+    <w:p>
+      <w:pPr>
+        <w:pStyle w:val="ListBullet"/>
+        <w:tabs>
+          <w:tab w:val="clear" w:pos="360"/>
+          <w:tab w:val="num" w:pos="720"/>
+        </w:tabs>
+        <w:ind w:left="720"/>
+      </w:pPr>
+      <w:r>
+        <w:rPr>
+          <w:b/>
+        </w:rPr>
+        <w:t>Stratified Sampling</w:t>
+      </w:r>
+      <w:r>
+        <w:rPr>
+          <w:b/>
+        </w:rPr>
         <w:t xml:space="preserve"> </w:t>
       </w:r>
       <w:r>
-        <w:t>more advanced methods (</w:t>
-      </w:r>
-      <w:r>
-        <w:rPr>
-          <w:b/>
-        </w:rPr>
-        <w:t>causal inference</w:t>
-      </w:r>
-      <w:r>
-        <w:t>) that allow us to make CAUSATION statem</w:t>
-      </w:r>
-      <w:r>
-        <w:t xml:space="preserve">ents </w:t>
-      </w:r>
-      <w:r>
-        <w:rPr>
-          <w:i/>
-        </w:rPr>
-        <w:t>from observational studies</w:t>
-      </w:r>
-    </w:p>
-    <w:p>
-      <w:pPr>
-        <w:pStyle w:val="ListBullet"/>
-      </w:pPr>
-      <w:r>
-        <w:t xml:space="preserve">Conducting a </w:t>
-      </w:r>
-      <w:r>
-        <w:rPr>
-          <w:b/>
-        </w:rPr>
-        <w:t>census</w:t>
-      </w:r>
-      <w:r>
-        <w:t xml:space="preserve"> (entire population) takes lots of resources, some individuals may be hard to locate/measure and may be different f</w:t>
-      </w:r>
-      <w:r>
-        <w:t xml:space="preserve">rom the rest of the population </w:t>
-      </w:r>
-    </w:p>
-    <w:p>
-      <w:pPr>
-        <w:pStyle w:val="ListBullet"/>
-        <w:tabs>
-          <w:tab w:val="clear" w:pos="360"/>
-          <w:tab w:val="num" w:pos="720"/>
-        </w:tabs>
-        <w:ind w:left="720"/>
-      </w:pPr>
-      <w:r>
-        <w:t>Ex</w:t>
-      </w:r>
-      <w:r>
-        <w:t>: US Census --&gt; illegal immigrants often not recorded properly</w:t>
-      </w:r>
-      <w:r>
-        <w:t>:</w:t>
-      </w:r>
-      <w:r>
-        <w:t xml:space="preserve"> tend to be reluctant to</w:t>
+        <w:t xml:space="preserve">= 1st divide population into homogenous groups </w:t>
+      </w:r>
+      <w:r>
+        <w:t>(</w:t>
+      </w:r>
+      <w:r>
+        <w:rPr>
+          <w:b/>
+        </w:rPr>
+        <w:t>strata</w:t>
+      </w:r>
+      <w:r>
+        <w:t xml:space="preserve">) + randomly sample from </w:t>
+      </w:r>
+      <w:r>
+        <w:rPr>
+          <w:i/>
+        </w:rPr>
+        <w:t>within each stratum</w:t>
+      </w:r>
+      <w:r>
+        <w:t>.</w:t>
+      </w:r>
+    </w:p>
+    <w:p>
+      <w:pPr>
+        <w:pStyle w:val="ListBullet"/>
+        <w:tabs>
+          <w:tab w:val="clear" w:pos="360"/>
+          <w:tab w:val="num" w:pos="1080"/>
+        </w:tabs>
+        <w:ind w:left="1080"/>
+      </w:pPr>
+      <w:r>
+        <w:t xml:space="preserve">Ex: </w:t>
+      </w:r>
+      <w:r>
+        <w:t xml:space="preserve">Both </w:t>
+      </w:r>
+      <w:r>
+        <w:t xml:space="preserve">genders are equally represented in a study -&gt; divide population into males </w:t>
+      </w:r>
+      <w:r>
+        <w:t xml:space="preserve">+ females + </w:t>
+      </w:r>
+      <w:r>
+        <w:rPr>
+          <w:i/>
+        </w:rPr>
+        <w:t>then</w:t>
+      </w:r>
+      <w:r>
+        <w:t xml:space="preserve"> randomly</w:t>
       </w:r>
       <w:r>
         <w:t xml:space="preserve"> </w:t>
       </w:r>
       <w:r>
-        <w:t>fill out census forms, w/ the concern this info c</w:t>
-      </w:r>
-      <w:r>
-        <w:t>ould be shared with immigration</w:t>
-      </w:r>
-    </w:p>
-    <w:p>
-      <w:pPr>
-        <w:pStyle w:val="ListBullet"/>
-        <w:tabs>
-          <w:tab w:val="clear" w:pos="360"/>
-          <w:tab w:val="num" w:pos="720"/>
-        </w:tabs>
-        <w:ind w:left="720"/>
-      </w:pPr>
-      <w:r>
-        <w:t xml:space="preserve">If </w:t>
-      </w:r>
-      <w:r>
-        <w:t xml:space="preserve">they possess characteristics different than the rest of the population, not getting info from them might result in very unreliable data from geographical regions w/ high concentrations of illegal immigrants. </w:t>
-      </w:r>
-    </w:p>
-    <w:p>
-      <w:pPr>
-        <w:pStyle w:val="ListBullet"/>
-      </w:pPr>
-      <w:r>
-        <w:t xml:space="preserve">Also, populations rarely stand still --&gt; never really possible to get a perfect measure. </w:t>
-      </w:r>
-    </w:p>
-    <w:p>
-      <w:pPr>
-        <w:pStyle w:val="ListBullet"/>
-      </w:pPr>
-      <w:r>
-        <w:rPr>
-          <w:b/>
-        </w:rPr>
-        <w:t xml:space="preserve">Sampling </w:t>
-      </w:r>
-      <w:r>
-        <w:t>is actually quite natural.</w:t>
-      </w:r>
-    </w:p>
-    <w:p>
-      <w:pPr>
-        <w:pStyle w:val="ListBullet"/>
-        <w:tabs>
-          <w:tab w:val="clear" w:pos="360"/>
-          <w:tab w:val="num" w:pos="720"/>
-        </w:tabs>
-        <w:ind w:left="720"/>
-      </w:pPr>
-      <w:r>
-        <w:rPr>
-          <w:b/>
-        </w:rPr>
-        <w:t>Convenience sample bias</w:t>
-      </w:r>
-      <w:r>
-        <w:rPr>
-          <w:b/>
-        </w:rPr>
-        <w:t xml:space="preserve"> = </w:t>
-      </w:r>
-      <w:r>
-        <w:t xml:space="preserve">easily accessible individuals are more likely to be included in the sample. </w:t>
-      </w:r>
-    </w:p>
-    <w:p>
-      <w:pPr>
-        <w:pStyle w:val="ListBullet"/>
-        <w:tabs>
-          <w:tab w:val="clear" w:pos="360"/>
-          <w:tab w:val="num" w:pos="720"/>
-        </w:tabs>
-        <w:ind w:left="720"/>
-      </w:pPr>
-      <w:r>
-        <w:rPr>
-          <w:b/>
-        </w:rPr>
-        <w:t>Non</w:t>
-      </w:r>
-      <w:r>
-        <w:rPr>
-          <w:b/>
-        </w:rPr>
-        <w:t>-response</w:t>
-      </w:r>
-      <w:r>
-        <w:rPr>
-          <w:b/>
-        </w:rPr>
+        <w:t xml:space="preserve">sample from within each group. </w:t>
+      </w:r>
+    </w:p>
+    <w:p>
+      <w:pPr>
+        <w:pStyle w:val="ListBullet"/>
+        <w:tabs>
+          <w:tab w:val="clear" w:pos="360"/>
+          <w:tab w:val="num" w:pos="720"/>
+        </w:tabs>
+        <w:ind w:left="720"/>
+      </w:pPr>
+      <w:r>
+        <w:rPr>
+          <w:b/>
+        </w:rPr>
+        <w:t>Cluster Sampling</w:t>
+      </w:r>
+      <w:r>
         <w:t xml:space="preserve"> </w:t>
       </w:r>
       <w:r>
-        <w:t xml:space="preserve">happens if only a </w:t>
-      </w:r>
-      <w:r>
-        <w:rPr>
-          <w:i/>
-        </w:rPr>
-        <w:t>non-random fraction</w:t>
-      </w:r>
-      <w:r>
-        <w:t xml:space="preserve"> of the </w:t>
-      </w:r>
-      <w:r>
-        <w:rPr>
-          <w:i/>
-        </w:rPr>
-        <w:t>randomly sampled people</w:t>
-      </w:r>
-      <w:r>
-        <w:t xml:space="preserve"> respond to a survey, such that the sample</w:t>
-      </w:r>
-      <w:r>
+        <w:t xml:space="preserve">= divide population into </w:t>
+      </w:r>
+      <w:r>
+        <w:rPr>
+          <w:b/>
+        </w:rPr>
+        <w:t>clusters</w:t>
+      </w:r>
+      <w:r>
+        <w:rPr>
+          <w:b/>
+        </w:rPr>
+        <w:t xml:space="preserve">, </w:t>
+      </w:r>
+      <w:r>
+        <w:rPr>
+          <w:i/>
+        </w:rPr>
+        <w:t>then</w:t>
+      </w:r>
+      <w:r>
+        <w:rPr>
+          <w:b/>
+          <w:i/>
+        </w:rPr>
         <w:t xml:space="preserve"> </w:t>
       </w:r>
       <w:r>
-        <w:t>is no longer re</w:t>
-      </w:r>
-      <w:r>
-        <w:t xml:space="preserve">presentative of the population </w:t>
+        <w:t xml:space="preserve">randomly sample a few </w:t>
+      </w:r>
+      <w:r>
+        <w:rPr>
+          <w:i/>
+        </w:rPr>
+        <w:t>clusters</w:t>
+      </w:r>
+      <w:r>
+        <w:t xml:space="preserve">, and </w:t>
+      </w:r>
+      <w:r>
+        <w:rPr>
+          <w:i/>
+        </w:rPr>
+        <w:t>then</w:t>
+      </w:r>
+      <w:r>
+        <w:t xml:space="preserve"> sample ALL obser</w:t>
+      </w:r>
+      <w:r>
+        <w:t xml:space="preserve">vations </w:t>
+      </w:r>
+      <w:r>
+        <w:t>w/in</w:t>
+      </w:r>
+      <w:r>
+        <w:t xml:space="preserve"> </w:t>
+      </w:r>
+      <w:r>
+        <w:t xml:space="preserve">these </w:t>
+      </w:r>
+      <w:r>
+        <w:t xml:space="preserve">random </w:t>
+      </w:r>
+      <w:r>
+        <w:t xml:space="preserve">clusters. </w:t>
       </w:r>
     </w:p>
     <w:p>
@@ -846,48 +1089,68 @@
         <w:ind w:left="1080"/>
       </w:pPr>
       <w:r>
-        <w:t>Ex</w:t>
-      </w:r>
-      <w:r>
-        <w:t>: lower socioeconomic status = less like</w:t>
-      </w:r>
-      <w:r>
-        <w:t>ly to respond to a city survey</w:t>
+        <w:rPr>
+          <w:b/>
+        </w:rPr>
+        <w:t>Clusters</w:t>
+      </w:r>
+      <w:r>
+        <w:t xml:space="preserve">, unlike strata, are </w:t>
+      </w:r>
+      <w:r>
+        <w:rPr>
+          <w:i/>
+        </w:rPr>
+        <w:t>heterogeneous</w:t>
+      </w:r>
+      <w:r>
+        <w:t xml:space="preserve"> w/in themselves, </w:t>
+      </w:r>
+      <w:r>
+        <w:t>+</w:t>
+      </w:r>
+      <w:r>
+        <w:t xml:space="preserve"> each cluster is similar to another, such that we can get away w/ just sampling from a few of the clusters. </w:t>
+      </w:r>
+    </w:p>
+    <w:p>
+      <w:pPr>
+        <w:pStyle w:val="ListBullet"/>
+        <w:tabs>
+          <w:tab w:val="clear" w:pos="360"/>
+          <w:tab w:val="num" w:pos="720"/>
+        </w:tabs>
+        <w:ind w:left="720"/>
+      </w:pPr>
+      <w:r>
+        <w:rPr>
+          <w:b/>
+        </w:rPr>
+        <w:t xml:space="preserve">Multistage </w:t>
+      </w:r>
+      <w:r>
+        <w:rPr>
+          <w:b/>
+        </w:rPr>
+        <w:t>sampling</w:t>
       </w:r>
       <w:r>
         <w:t xml:space="preserve"> </w:t>
       </w:r>
-    </w:p>
-    <w:p>
-      <w:pPr>
-        <w:pStyle w:val="ListBullet"/>
-        <w:tabs>
-          <w:tab w:val="clear" w:pos="360"/>
-          <w:tab w:val="num" w:pos="720"/>
-        </w:tabs>
-        <w:ind w:left="720"/>
-      </w:pPr>
-      <w:r>
-        <w:rPr>
-          <w:b/>
-        </w:rPr>
-        <w:lastRenderedPageBreak/>
-        <w:t xml:space="preserve">Voluntary </w:t>
-      </w:r>
-      <w:r>
-        <w:rPr>
-          <w:b/>
-        </w:rPr>
-        <w:t>response bias</w:t>
-      </w:r>
-      <w:r>
-        <w:rPr>
-          <w:b/>
-        </w:rPr>
-        <w:t xml:space="preserve"> = </w:t>
-      </w:r>
-      <w:r>
-        <w:t>sample consists of only people who volunteer to respond b/c they have strong opinions on an issue.</w:t>
+      <w:r>
+        <w:t xml:space="preserve">= adds another step to </w:t>
+      </w:r>
+      <w:r>
+        <w:rPr>
+          <w:i/>
+        </w:rPr>
+        <w:t>cluster</w:t>
+      </w:r>
+      <w:r>
+        <w:t xml:space="preserve"> </w:t>
+      </w:r>
+      <w:r>
+        <w:t>sampling</w:t>
       </w:r>
     </w:p>
     <w:p>
@@ -898,533 +1161,26 @@
           <w:tab w:val="num" w:pos="1080"/>
         </w:tabs>
         <w:ind w:left="1080"/>
-      </w:pPr>
-      <w:r>
-        <w:t>Ex: online polls --&gt; people who responded definitely do not make up a representative sample of a world population</w:t>
-      </w:r>
-      <w:r>
-        <w:t xml:space="preserve"> =</w:t>
-      </w:r>
-      <w:r>
-        <w:t xml:space="preserve"> people who happen to have visited a website the day the poll was posted and felt strongly enough to vote. </w:t>
-      </w:r>
-    </w:p>
-    <w:p>
-      <w:pPr>
-        <w:pStyle w:val="ListBullet"/>
-        <w:rPr>
-          <w:u w:val="single"/>
-        </w:rPr>
-      </w:pPr>
-      <w:r>
-        <w:rPr>
-          <w:u w:val="single"/>
-        </w:rPr>
-        <w:t xml:space="preserve">Difference between </w:t>
-      </w:r>
-      <w:r>
-        <w:rPr>
-          <w:i/>
-          <w:u w:val="single"/>
-        </w:rPr>
-        <w:t>voluntary</w:t>
-      </w:r>
-      <w:r>
-        <w:rPr>
-          <w:u w:val="single"/>
-        </w:rPr>
-        <w:t xml:space="preserve"> response bias and </w:t>
-      </w:r>
-      <w:r>
-        <w:rPr>
-          <w:i/>
-          <w:u w:val="single"/>
-        </w:rPr>
-        <w:t>non</w:t>
-      </w:r>
-      <w:r>
-        <w:rPr>
-          <w:u w:val="single"/>
-        </w:rPr>
-        <w:t>-response bias</w:t>
-      </w:r>
-    </w:p>
-    <w:p>
-      <w:pPr>
-        <w:pStyle w:val="ListBullet"/>
-        <w:tabs>
-          <w:tab w:val="clear" w:pos="360"/>
-          <w:tab w:val="num" w:pos="720"/>
-        </w:tabs>
-        <w:ind w:left="720"/>
-      </w:pPr>
-      <w:r>
-        <w:t>Non</w:t>
-      </w:r>
-      <w:r>
-        <w:t xml:space="preserve">-response = </w:t>
-      </w:r>
-      <w:r>
-        <w:rPr>
-          <w:i/>
-        </w:rPr>
-        <w:t xml:space="preserve">has </w:t>
-      </w:r>
-      <w:r>
-        <w:rPr>
-          <w:i/>
-        </w:rPr>
-        <w:t>a random sample</w:t>
-      </w:r>
-      <w:r>
-        <w:t>, but people who respond are not representative of the sample</w:t>
-      </w:r>
-    </w:p>
-    <w:p>
-      <w:pPr>
-        <w:pStyle w:val="ListBullet"/>
-        <w:tabs>
-          <w:tab w:val="clear" w:pos="360"/>
-          <w:tab w:val="num" w:pos="720"/>
-        </w:tabs>
-        <w:ind w:left="720"/>
-        <w:rPr>
-          <w:i/>
-        </w:rPr>
-      </w:pPr>
-      <w:r>
-        <w:t xml:space="preserve">Voluntary </w:t>
-      </w:r>
-      <w:r>
-        <w:t xml:space="preserve">response = </w:t>
-      </w:r>
-      <w:r>
-        <w:rPr>
-          <w:i/>
-        </w:rPr>
-        <w:t xml:space="preserve">no initial random sample. </w:t>
-      </w:r>
-    </w:p>
-    <w:p>
-      <w:pPr>
-        <w:pStyle w:val="ListBullet"/>
-        <w:tabs>
-          <w:tab w:val="clear" w:pos="360"/>
-          <w:tab w:val="num" w:pos="1080"/>
-        </w:tabs>
-        <w:ind w:left="1080"/>
-      </w:pPr>
-      <w:r>
-        <w:t>Ex: Literary Digest polled 10M + got responses from ~2.4M (reliable polls in US routinely poll about 1.5K people, so this</w:t>
-      </w:r>
-      <w:r>
-        <w:t xml:space="preserve"> = </w:t>
-      </w:r>
-      <w:r>
-        <w:t>a huge sample</w:t>
-      </w:r>
-      <w:r>
-        <w:t>)</w:t>
-      </w:r>
-    </w:p>
-    <w:p>
-      <w:pPr>
-        <w:pStyle w:val="ListBullet"/>
-        <w:tabs>
-          <w:tab w:val="clear" w:pos="360"/>
-          <w:tab w:val="num" w:pos="1080"/>
-        </w:tabs>
-        <w:ind w:left="1080"/>
-      </w:pPr>
-      <w:r>
-        <w:t xml:space="preserve">Showed </w:t>
-      </w:r>
-      <w:r>
-        <w:t xml:space="preserve">Landon = overwhelming winner + FDR = 43% of the votes. </w:t>
-      </w:r>
-    </w:p>
-    <w:p>
-      <w:pPr>
-        <w:pStyle w:val="ListBullet"/>
-        <w:tabs>
-          <w:tab w:val="clear" w:pos="360"/>
-          <w:tab w:val="num" w:pos="1080"/>
-        </w:tabs>
-        <w:ind w:left="1080"/>
-      </w:pPr>
-      <w:r>
-        <w:t>FDR won w/ 62% b/c magazine surveyed OWN reader</w:t>
-      </w:r>
-      <w:r>
-        <w:t xml:space="preserve">s, registered automobile owners, + </w:t>
-      </w:r>
-      <w:r>
-        <w:t xml:space="preserve">registered telephone users. </w:t>
-      </w:r>
-    </w:p>
-    <w:p>
-      <w:pPr>
-        <w:pStyle w:val="ListBullet"/>
-        <w:tabs>
-          <w:tab w:val="clear" w:pos="360"/>
-          <w:tab w:val="num" w:pos="1080"/>
-        </w:tabs>
-        <w:ind w:left="1080"/>
-      </w:pPr>
-      <w:r>
-        <w:t xml:space="preserve">These groups had incomes well above national average of </w:t>
-      </w:r>
-      <w:r>
-        <w:t xml:space="preserve">the day (great depression era)  + therefore were </w:t>
-      </w:r>
-      <w:r>
-        <w:t>far more likely to support Republicans than a tr</w:t>
-      </w:r>
-      <w:r>
-        <w:t>uly "typical" voter of the time</w:t>
-      </w:r>
-    </w:p>
-    <w:p>
-      <w:pPr>
-        <w:pStyle w:val="ListBullet"/>
-        <w:tabs>
-          <w:tab w:val="clear" w:pos="360"/>
-          <w:tab w:val="num" w:pos="1080"/>
-        </w:tabs>
-        <w:ind w:left="1080"/>
-      </w:pPr>
-      <w:r>
-        <w:t>While poll was based o</w:t>
-      </w:r>
-      <w:r>
-        <w:t>n a huge sample, it was biased +</w:t>
-      </w:r>
-      <w:r>
-        <w:t xml:space="preserve"> did no</w:t>
-      </w:r>
-      <w:r>
-        <w:t>t yield an accurate prediction</w:t>
-      </w:r>
-    </w:p>
-    <w:p>
-      <w:pPr>
-        <w:pStyle w:val="ListBullet"/>
-        <w:rPr>
-          <w:u w:val="single"/>
-        </w:rPr>
-      </w:pPr>
-      <w:r>
-        <w:rPr>
-          <w:u w:val="single"/>
-        </w:rPr>
-        <w:t>Sampling methods</w:t>
-      </w:r>
-    </w:p>
-    <w:p>
-      <w:pPr>
-        <w:pStyle w:val="ListBullet"/>
-        <w:tabs>
-          <w:tab w:val="clear" w:pos="360"/>
-          <w:tab w:val="num" w:pos="720"/>
-        </w:tabs>
-        <w:ind w:left="720"/>
-      </w:pPr>
-      <w:r>
-        <w:rPr>
-          <w:b/>
-        </w:rPr>
-        <w:t>Simple Random Sampling (SRS)</w:t>
-      </w:r>
-      <w:r>
-        <w:t xml:space="preserve"> = randomly select cases from population such that each case is </w:t>
-      </w:r>
-      <w:r>
-        <w:rPr>
-          <w:i/>
-        </w:rPr>
-        <w:t>equally likely to be selected</w:t>
-      </w:r>
-      <w:r>
-        <w:t xml:space="preserve"> (</w:t>
-      </w:r>
-      <w:r>
+        <w:rPr>
+          <w:i/>
+        </w:rPr>
+      </w:pPr>
+      <w:r>
+        <w:t xml:space="preserve">Divide </w:t>
+      </w:r>
+      <w:r>
+        <w:t>population i</w:t>
+      </w:r>
+      <w:r>
+        <w:t xml:space="preserve">nto clusters, randomly sample a few clusters, + then </w:t>
+      </w:r>
+      <w:r>
+        <w:rPr>
+          <w:i/>
+        </w:rPr>
         <w:t xml:space="preserve">randomly </w:t>
       </w:r>
       <w:r>
-        <w:t>draw names from a hat)</w:t>
-      </w:r>
-    </w:p>
-    <w:p>
-      <w:pPr>
-        <w:pStyle w:val="ListBullet"/>
-        <w:tabs>
-          <w:tab w:val="clear" w:pos="360"/>
-          <w:tab w:val="num" w:pos="720"/>
-        </w:tabs>
-        <w:ind w:left="720"/>
-      </w:pPr>
-      <w:r>
-        <w:rPr>
-          <w:b/>
-        </w:rPr>
-        <w:t>Stratified Sampling</w:t>
-      </w:r>
-      <w:r>
-        <w:rPr>
-          <w:b/>
-        </w:rPr>
-        <w:t xml:space="preserve"> </w:t>
-      </w:r>
-      <w:r>
-        <w:t xml:space="preserve">= 1st divide population into homogenous groups </w:t>
-      </w:r>
-      <w:r>
-        <w:t>(</w:t>
-      </w:r>
-      <w:r>
-        <w:rPr>
-          <w:b/>
-        </w:rPr>
-        <w:t>strata</w:t>
-      </w:r>
-      <w:r>
-        <w:t xml:space="preserve">) + randomly sample from </w:t>
-      </w:r>
-      <w:r>
-        <w:rPr>
-          <w:i/>
-        </w:rPr>
-        <w:t>within each stratum</w:t>
-      </w:r>
-      <w:r>
-        <w:t>.</w:t>
-      </w:r>
-    </w:p>
-    <w:p>
-      <w:pPr>
-        <w:pStyle w:val="ListBullet"/>
-        <w:tabs>
-          <w:tab w:val="clear" w:pos="360"/>
-          <w:tab w:val="num" w:pos="1080"/>
-        </w:tabs>
-        <w:ind w:left="1080"/>
-      </w:pPr>
-      <w:r>
-        <w:t xml:space="preserve">Ex: </w:t>
-      </w:r>
-      <w:r>
-        <w:t xml:space="preserve">Both </w:t>
-      </w:r>
-      <w:r>
-        <w:t xml:space="preserve">genders are equally represented in a study -&gt; divide population into males </w:t>
-      </w:r>
-      <w:r>
-        <w:t xml:space="preserve">+ females + </w:t>
-      </w:r>
-      <w:r>
-        <w:rPr>
-          <w:i/>
-        </w:rPr>
-        <w:t>then</w:t>
-      </w:r>
-      <w:r>
-        <w:t xml:space="preserve"> randomly</w:t>
-      </w:r>
-      <w:r>
-        <w:t xml:space="preserve"> </w:t>
-      </w:r>
-      <w:r>
-        <w:t xml:space="preserve">sample from within each group. </w:t>
-      </w:r>
-    </w:p>
-    <w:p>
-      <w:pPr>
-        <w:pStyle w:val="ListBullet"/>
-        <w:tabs>
-          <w:tab w:val="clear" w:pos="360"/>
-          <w:tab w:val="num" w:pos="720"/>
-        </w:tabs>
-        <w:ind w:left="720"/>
-      </w:pPr>
-      <w:r>
-        <w:rPr>
-          <w:b/>
-        </w:rPr>
-        <w:t>Cluster Sampling</w:t>
-      </w:r>
-      <w:r>
-        <w:t xml:space="preserve"> </w:t>
-      </w:r>
-      <w:r>
-        <w:t xml:space="preserve">= divide population into </w:t>
-      </w:r>
-      <w:r>
-        <w:rPr>
-          <w:b/>
-        </w:rPr>
-        <w:t>clusters</w:t>
-      </w:r>
-      <w:r>
-        <w:rPr>
-          <w:b/>
-        </w:rPr>
-        <w:t xml:space="preserve">, </w:t>
-      </w:r>
-      <w:r>
-        <w:rPr>
-          <w:i/>
-        </w:rPr>
-        <w:t>then</w:t>
-      </w:r>
-      <w:r>
-        <w:rPr>
-          <w:b/>
-          <w:i/>
-        </w:rPr>
-        <w:t xml:space="preserve"> </w:t>
-      </w:r>
-      <w:r>
-        <w:t xml:space="preserve">randomly sample a few </w:t>
-      </w:r>
-      <w:r>
-        <w:rPr>
-          <w:i/>
-        </w:rPr>
-        <w:t>clusters</w:t>
-      </w:r>
-      <w:r>
-        <w:t xml:space="preserve">, and </w:t>
-      </w:r>
-      <w:r>
-        <w:rPr>
-          <w:i/>
-        </w:rPr>
-        <w:t>then</w:t>
-      </w:r>
-      <w:r>
-        <w:t xml:space="preserve"> sample ALL obser</w:t>
-      </w:r>
-      <w:r>
-        <w:t xml:space="preserve">vations </w:t>
-      </w:r>
-      <w:r>
-        <w:t>w/in</w:t>
-      </w:r>
-      <w:r>
-        <w:t xml:space="preserve"> </w:t>
-      </w:r>
-      <w:r>
-        <w:t xml:space="preserve">these </w:t>
-      </w:r>
-      <w:r>
-        <w:t xml:space="preserve">random </w:t>
-      </w:r>
-      <w:r>
-        <w:t xml:space="preserve">clusters. </w:t>
-      </w:r>
-    </w:p>
-    <w:p>
-      <w:pPr>
-        <w:pStyle w:val="ListBullet"/>
-        <w:tabs>
-          <w:tab w:val="clear" w:pos="360"/>
-          <w:tab w:val="num" w:pos="1080"/>
-        </w:tabs>
-        <w:ind w:left="1080"/>
-      </w:pPr>
-      <w:r>
-        <w:rPr>
-          <w:b/>
-        </w:rPr>
-        <w:t>Clusters</w:t>
-      </w:r>
-      <w:r>
-        <w:t xml:space="preserve">, unlike strata, are </w:t>
-      </w:r>
-      <w:r>
-        <w:rPr>
-          <w:i/>
-        </w:rPr>
-        <w:t>heterogeneous</w:t>
-      </w:r>
-      <w:r>
-        <w:t xml:space="preserve"> w/in themselves, </w:t>
-      </w:r>
-      <w:r>
-        <w:t>+</w:t>
-      </w:r>
-      <w:r>
-        <w:t xml:space="preserve"> each cluster is similar to another, such that we can get away w/ just sampling from a few of the clusters. </w:t>
-      </w:r>
-    </w:p>
-    <w:p>
-      <w:pPr>
-        <w:pStyle w:val="ListBullet"/>
-        <w:tabs>
-          <w:tab w:val="clear" w:pos="360"/>
-          <w:tab w:val="num" w:pos="720"/>
-        </w:tabs>
-        <w:ind w:left="720"/>
-      </w:pPr>
-      <w:r>
-        <w:rPr>
-          <w:b/>
-        </w:rPr>
-        <w:t xml:space="preserve">Multistage </w:t>
-      </w:r>
-      <w:r>
-        <w:rPr>
-          <w:b/>
-        </w:rPr>
-        <w:t>sampling</w:t>
-      </w:r>
-      <w:r>
-        <w:t xml:space="preserve"> </w:t>
-      </w:r>
-      <w:r>
-        <w:t xml:space="preserve">= adds another step to </w:t>
-      </w:r>
-      <w:r>
-        <w:rPr>
-          <w:i/>
-        </w:rPr>
-        <w:t>cluster</w:t>
-      </w:r>
-      <w:r>
-        <w:t xml:space="preserve"> </w:t>
-      </w:r>
-      <w:r>
-        <w:t>sampling</w:t>
-      </w:r>
-    </w:p>
-    <w:p>
-      <w:pPr>
-        <w:pStyle w:val="ListBullet"/>
-        <w:tabs>
-          <w:tab w:val="clear" w:pos="360"/>
-          <w:tab w:val="num" w:pos="1080"/>
-        </w:tabs>
-        <w:ind w:left="1080"/>
-        <w:rPr>
-          <w:i/>
-        </w:rPr>
-      </w:pPr>
-      <w:r>
-        <w:t xml:space="preserve">Divide </w:t>
-      </w:r>
-      <w:r>
-        <w:t>population i</w:t>
-      </w:r>
-      <w:r>
-        <w:t xml:space="preserve">nto clusters, randomly sample a few clusters, + then </w:t>
-      </w:r>
-      <w:r>
-        <w:rPr>
-          <w:i/>
-        </w:rPr>
-        <w:t xml:space="preserve">randomly </w:t>
-      </w:r>
-      <w:r>
         <w:rPr>
           <w:i/>
         </w:rPr>
@@ -1445,15 +1201,7 @@
         <w:t xml:space="preserve">+ </w:t>
       </w:r>
       <w:r>
-        <w:t xml:space="preserve">multistage sampling for </w:t>
-      </w:r>
-      <w:proofErr w:type="spellStart"/>
-      <w:r>
-        <w:t>economical</w:t>
-      </w:r>
-      <w:proofErr w:type="spellEnd"/>
-      <w:r>
-        <w:t xml:space="preserve"> reasons. </w:t>
+        <w:t xml:space="preserve">multistage sampling for economical reasons. </w:t>
       </w:r>
     </w:p>
     <w:p>
@@ -1615,7 +1363,6 @@
         <w:rPr>
           <w:u w:val="single"/>
         </w:rPr>
-        <w:lastRenderedPageBreak/>
         <w:t xml:space="preserve">4 </w:t>
       </w:r>
       <w:r>
@@ -1686,14 +1433,12 @@
       <w:r>
         <w:t xml:space="preserve">= randomly assigning subjects to </w:t>
       </w:r>
-      <w:proofErr w:type="spellStart"/>
       <w:r>
         <w:t>Tx.</w:t>
       </w:r>
       <w:r>
         <w:t>s</w:t>
       </w:r>
-      <w:proofErr w:type="spellEnd"/>
     </w:p>
     <w:p>
       <w:pPr>
@@ -2165,130 +1910,114 @@
         <w:t xml:space="preserve">2 explanatory variables (light, noise), 1 blocking </w:t>
       </w:r>
       <w:r>
-        <w:t>variable</w:t>
+        <w:t xml:space="preserve">variable </w:t>
+      </w:r>
+      <w:r>
+        <w:t xml:space="preserve">(gender), 1 response </w:t>
+      </w:r>
+      <w:r>
+        <w:t xml:space="preserve">variable </w:t>
+      </w:r>
+      <w:r>
+        <w:t>(exam score)</w:t>
+      </w:r>
+    </w:p>
+    <w:p>
+      <w:pPr>
+        <w:pStyle w:val="ListBullet"/>
+      </w:pPr>
+      <w:r>
+        <w:rPr>
+          <w:b/>
+        </w:rPr>
+        <w:t>Placebo</w:t>
       </w:r>
       <w:r>
         <w:t xml:space="preserve"> </w:t>
       </w:r>
       <w:r>
-        <w:t xml:space="preserve">(gender), 1 response </w:t>
-      </w:r>
-      <w:r>
-        <w:t>variable</w:t>
+        <w:t xml:space="preserve">= fake </w:t>
+      </w:r>
+      <w:r>
+        <w:t xml:space="preserve">Tx. </w:t>
+      </w:r>
+      <w:r>
+        <w:t xml:space="preserve">often used as the control group for medical studies. </w:t>
+      </w:r>
+    </w:p>
+    <w:p>
+      <w:pPr>
+        <w:pStyle w:val="ListBullet"/>
+      </w:pPr>
+      <w:r>
+        <w:rPr>
+          <w:b/>
+        </w:rPr>
+        <w:t xml:space="preserve">Placebo Effect </w:t>
+      </w:r>
+      <w:r>
+        <w:t>= when experimental units show improvement simply b/c they belie</w:t>
+      </w:r>
+      <w:r>
+        <w:t>ve they’</w:t>
+      </w:r>
+      <w:r>
+        <w:t xml:space="preserve">re receiving a special </w:t>
+      </w:r>
+      <w:r>
+        <w:t>Tx.</w:t>
+      </w:r>
+    </w:p>
+    <w:p>
+      <w:pPr>
+        <w:pStyle w:val="ListBullet"/>
+      </w:pPr>
+      <w:r>
+        <w:rPr>
+          <w:b/>
+        </w:rPr>
+        <w:t>Blinding</w:t>
+      </w:r>
+      <w:r>
+        <w:t xml:space="preserve"> = experimental units do not know whether they are in the control or </w:t>
+      </w:r>
+      <w:r>
+        <w:t>Tx.</w:t>
+      </w:r>
+      <w:r>
+        <w:t xml:space="preserve"> group</w:t>
+      </w:r>
+    </w:p>
+    <w:p>
+      <w:pPr>
+        <w:pStyle w:val="ListBullet"/>
+      </w:pPr>
+      <w:r>
+        <w:rPr>
+          <w:b/>
+        </w:rPr>
+        <w:t>Double-Blind</w:t>
       </w:r>
       <w:r>
         <w:t xml:space="preserve"> </w:t>
       </w:r>
       <w:r>
-        <w:t>(exam score)</w:t>
-      </w:r>
-    </w:p>
-    <w:p>
-      <w:pPr>
-        <w:pStyle w:val="ListBullet"/>
-      </w:pPr>
-      <w:r>
-        <w:rPr>
-          <w:b/>
-        </w:rPr>
-        <w:t>Placebo</w:t>
-      </w:r>
-      <w:r>
-        <w:t xml:space="preserve"> </w:t>
-      </w:r>
-      <w:r>
-        <w:t xml:space="preserve">= fake </w:t>
+        <w:t xml:space="preserve">= </w:t>
+      </w:r>
+      <w:r>
+        <w:t xml:space="preserve">BOTH </w:t>
+      </w:r>
+      <w:r>
+        <w:t xml:space="preserve">experimental units </w:t>
+      </w:r>
+      <w:r>
+        <w:t xml:space="preserve">+ </w:t>
+      </w:r>
+      <w:r>
+        <w:t xml:space="preserve">researchers do not know who is in the control or </w:t>
       </w:r>
       <w:r>
         <w:t xml:space="preserve">Tx. </w:t>
-      </w:r>
-      <w:r>
-        <w:t xml:space="preserve">often used as the control group for medical studies. </w:t>
-      </w:r>
-    </w:p>
-    <w:p>
-      <w:pPr>
-        <w:pStyle w:val="ListBullet"/>
-      </w:pPr>
-      <w:r>
-        <w:rPr>
-          <w:b/>
-        </w:rPr>
-        <w:t xml:space="preserve">Placebo Effect </w:t>
-      </w:r>
-      <w:r>
-        <w:t>= when experimental units show improvement simply b/c they belie</w:t>
-      </w:r>
-      <w:r>
-        <w:t>ve they’</w:t>
-      </w:r>
-      <w:r>
-        <w:t xml:space="preserve">re receiving a special </w:t>
-      </w:r>
-      <w:proofErr w:type="gramStart"/>
-      <w:r>
-        <w:t>Tx</w:t>
-      </w:r>
-      <w:proofErr w:type="gramEnd"/>
-      <w:r>
-        <w:t>.</w:t>
-      </w:r>
-    </w:p>
-    <w:p>
-      <w:pPr>
-        <w:pStyle w:val="ListBullet"/>
-      </w:pPr>
-      <w:r>
-        <w:rPr>
-          <w:b/>
-        </w:rPr>
-        <w:t>Blinding</w:t>
-      </w:r>
-      <w:r>
-        <w:t xml:space="preserve"> = experimental units do not know whether they are in the control or </w:t>
-      </w:r>
-      <w:r>
-        <w:t>Tx.</w:t>
-      </w:r>
-      <w:r>
-        <w:t xml:space="preserve"> group</w:t>
-      </w:r>
-    </w:p>
-    <w:p>
-      <w:pPr>
-        <w:pStyle w:val="ListBullet"/>
-      </w:pPr>
-      <w:r>
-        <w:rPr>
-          <w:b/>
-        </w:rPr>
-        <w:t>Double-Blind</w:t>
-      </w:r>
-      <w:r>
-        <w:t xml:space="preserve"> </w:t>
-      </w:r>
-      <w:r>
-        <w:t xml:space="preserve">= </w:t>
-      </w:r>
-      <w:r>
-        <w:t xml:space="preserve">BOTH </w:t>
-      </w:r>
-      <w:r>
-        <w:t xml:space="preserve">experimental units </w:t>
-      </w:r>
-      <w:r>
-        <w:t xml:space="preserve">+ </w:t>
-      </w:r>
-      <w:r>
-        <w:t xml:space="preserve">researchers do not know who is in the control or </w:t>
-      </w:r>
-      <w:proofErr w:type="gramStart"/>
-      <w:r>
-        <w:t>Tx</w:t>
-      </w:r>
-      <w:proofErr w:type="gramEnd"/>
-      <w:r>
-        <w:t xml:space="preserve">. </w:t>
       </w:r>
     </w:p>
     <w:p>
@@ -2473,6 +2202,7 @@
         <w:ind w:left="720"/>
       </w:pPr>
       <w:r>
+        <w:lastRenderedPageBreak/>
         <w:t xml:space="preserve">Through random assignment, we ensure these different characteristics are represented equally in </w:t>
       </w:r>
       <w:r>
@@ -2498,7 +2228,6 @@
         <w:ind w:left="720"/>
       </w:pPr>
       <w:r>
-        <w:lastRenderedPageBreak/>
         <w:t xml:space="preserve">This </w:t>
       </w:r>
       <w:r>
@@ -2510,11 +2239,9 @@
       <w:r>
         <w:t xml:space="preserve"> </w:t>
       </w:r>
-      <w:proofErr w:type="gramStart"/>
       <w:r>
         <w:t>+</w:t>
       </w:r>
-      <w:proofErr w:type="gramEnd"/>
       <w:r>
         <w:t xml:space="preserve"> control to the </w:t>
       </w:r>
@@ -2784,16 +2511,11 @@
       <w:r>
         <w:t xml:space="preserve">population + then impose </w:t>
       </w:r>
-      <w:proofErr w:type="gramStart"/>
       <w:r>
         <w:t>Tx’</w:t>
       </w:r>
       <w:r>
-        <w:t>s</w:t>
-      </w:r>
-      <w:proofErr w:type="gramEnd"/>
-      <w:r>
-        <w:t xml:space="preserve"> on them. </w:t>
+        <w:t xml:space="preserve">s on them. </w:t>
       </w:r>
     </w:p>
     <w:p>
@@ -2927,10 +2649,7 @@
         <w:t xml:space="preserve"> = </w:t>
       </w:r>
       <w:r>
-        <w:t xml:space="preserve">DOES use random sampling </w:t>
-      </w:r>
-      <w:r>
-        <w:t>but NO random assignment</w:t>
+        <w:t>DOES use random sampling but NO random assignment</w:t>
       </w:r>
     </w:p>
     <w:p>
@@ -2983,12 +2702,7 @@
         <w:t>UN-ideal observational study</w:t>
       </w:r>
       <w:r>
-        <w:t xml:space="preserve"> = does not use random assignment OR random sampling + can only be used to </w:t>
-      </w:r>
-      <w:bookmarkStart w:id="0" w:name="_GoBack"/>
-      <w:bookmarkEnd w:id="0"/>
-      <w:r>
-        <w:t>make correlational statements that are NOT generalizable</w:t>
+        <w:t xml:space="preserve"> = does not use random assignment OR random sampling + can only be used to make correlational statements that are NOT generalizable</w:t>
       </w:r>
     </w:p>
     <w:sectPr>

</xml_diff>